<commit_message>
Slight change in argument usage, improved documentation.
</commit_message>
<xml_diff>
--- a/conformance/SegmentValidator/public/Readme.docx
+++ b/conformance/SegmentValidator/public/Readme.docx
@@ -82,13 +82,26 @@
                 <w:sz w:val="16"/>
               </w:rPr>
             </w:pPr>
-            <w:bookmarkStart w:id="0" w:name="_GoBack"/>
-            <w:r>
-              <w:rPr>
-                <w:rFonts w:ascii="Courier New" w:hAnsi="Courier New" w:cs="Courier New"/>
-                <w:sz w:val="16"/>
-              </w:rPr>
-              <w:t>Usage: %s [-</w:t>
+            <w:r>
+              <w:rPr>
+                <w:rFonts w:ascii="Courier New" w:hAnsi="Courier New" w:cs="Courier New"/>
+                <w:sz w:val="16"/>
+              </w:rPr>
+              <w:t xml:space="preserve">Usage: </w:t>
+            </w:r>
+            <w:r>
+              <w:rPr>
+                <w:rFonts w:ascii="Courier New" w:hAnsi="Courier New" w:cs="Courier New"/>
+                <w:sz w:val="16"/>
+              </w:rPr>
+              <w:t xml:space="preserve">ValidateMP4.exe </w:t>
+            </w:r>
+            <w:r>
+              <w:rPr>
+                <w:rFonts w:ascii="Courier New" w:hAnsi="Courier New" w:cs="Courier New"/>
+                <w:sz w:val="16"/>
+              </w:rPr>
+              <w:t>[-</w:t>
             </w:r>
             <w:proofErr w:type="spellStart"/>
             <w:r>
@@ -841,31 +854,15 @@
                 <w:rFonts w:ascii="Courier New" w:hAnsi="Courier New" w:cs="Courier New"/>
                 <w:sz w:val="16"/>
               </w:rPr>
-              <w:t>i</w:t>
-            </w:r>
-            <w:proofErr w:type="spellEnd"/>
-            <w:r>
-              <w:rPr>
-                <w:rFonts w:ascii="Courier New" w:hAnsi="Courier New" w:cs="Courier New"/>
-                <w:sz w:val="16"/>
-              </w:rPr>
-              <w:t>[</w:t>
-            </w:r>
-            <w:proofErr w:type="spellStart"/>
-            <w:r>
-              <w:rPr>
-                <w:rFonts w:ascii="Courier New" w:hAnsi="Courier New" w:cs="Courier New"/>
-                <w:sz w:val="16"/>
-              </w:rPr>
-              <w:t>nfofile</w:t>
-            </w:r>
-            <w:proofErr w:type="spellEnd"/>
-            <w:r>
-              <w:rPr>
-                <w:rFonts w:ascii="Courier New" w:hAnsi="Courier New" w:cs="Courier New"/>
-                <w:sz w:val="16"/>
-              </w:rPr>
-              <w:t xml:space="preserve">] &lt;Segment Info File&gt; - Offset file generated by assembler </w:t>
+              <w:t>infofile</w:t>
+            </w:r>
+            <w:proofErr w:type="spellEnd"/>
+            <w:r>
+              <w:rPr>
+                <w:rFonts w:ascii="Courier New" w:hAnsi="Courier New" w:cs="Courier New"/>
+                <w:sz w:val="16"/>
+              </w:rPr>
+              <w:t xml:space="preserve"> &lt;Segment Info File&gt; - Offset file generated by assembler </w:t>
             </w:r>
           </w:p>
           <w:p>
@@ -1303,7 +1300,6 @@
               </w:rPr>
               <w:t xml:space="preserve">] - print this usage message </w:t>
             </w:r>
-            <w:bookmarkEnd w:id="0"/>
           </w:p>
         </w:tc>
       </w:tr>
@@ -1347,7 +1343,17 @@
           <w:rFonts w:ascii="Courier New" w:hAnsi="Courier New" w:cs="Courier New"/>
           <w:sz w:val="20"/>
         </w:rPr>
-        <w:t xml:space="preserve"> and –</w:t>
+        <w:t xml:space="preserve"> </w:t>
+      </w:r>
+      <w:r>
+        <w:t>and</w:t>
+      </w:r>
+      <w:r>
+        <w:rPr>
+          <w:rFonts w:ascii="Courier New" w:hAnsi="Courier New" w:cs="Courier New"/>
+          <w:sz w:val="20"/>
+        </w:rPr>
+        <w:t xml:space="preserve"> –</w:t>
       </w:r>
       <w:proofErr w:type="spellStart"/>
       <w:r>
@@ -1363,7 +1369,10 @@
           <w:rFonts w:ascii="Courier New" w:hAnsi="Courier New" w:cs="Courier New"/>
           <w:sz w:val="20"/>
         </w:rPr>
-        <w:t xml:space="preserve"> is provided in the following sections.</w:t>
+        <w:t xml:space="preserve"> </w:t>
+      </w:r>
+      <w:r>
+        <w:t>is provided in the following sections.</w:t>
       </w:r>
     </w:p>
     <w:p>
@@ -1406,7 +1415,21 @@
           <w:sz w:val="20"/>
         </w:rPr>
         <w:lastRenderedPageBreak/>
-        <w:t>Assemble [1/0] (initialization segment), segment 1, segment 2</w:t>
+        <w:t>Assemble</w:t>
+      </w:r>
+      <w:r>
+        <w:rPr>
+          <w:rFonts w:ascii="Courier New" w:hAnsi="Courier New" w:cs="Courier New"/>
+          <w:sz w:val="20"/>
+        </w:rPr>
+        <w:t xml:space="preserve"> [1/0] (initialization segment) </w:t>
+      </w:r>
+      <w:r>
+        <w:rPr>
+          <w:rFonts w:ascii="Courier New" w:hAnsi="Courier New" w:cs="Courier New"/>
+          <w:sz w:val="20"/>
+        </w:rPr>
+        <w:t>[segment 1] [segment 2]... [</w:t>
       </w:r>
       <w:proofErr w:type="gramStart"/>
       <w:r>
@@ -1414,35 +1437,151 @@
           <w:rFonts w:ascii="Courier New" w:hAnsi="Courier New" w:cs="Courier New"/>
           <w:sz w:val="20"/>
         </w:rPr>
-        <w:t>,...</w:t>
+        <w:t>last</w:t>
+      </w:r>
+      <w:proofErr w:type="gramEnd"/>
+      <w:r>
+        <w:rPr>
+          <w:rFonts w:ascii="Courier New" w:hAnsi="Courier New" w:cs="Courier New"/>
+          <w:sz w:val="20"/>
+        </w:rPr>
+        <w:t xml:space="preserve"> segment]</w:t>
+      </w:r>
+    </w:p>
+    <w:p>
+      <w:pPr>
+        <w:jc w:val="left"/>
+        <w:rPr>
+          <w:rFonts w:ascii="Courier New" w:hAnsi="Courier New" w:cs="Courier New"/>
+          <w:sz w:val="20"/>
+        </w:rPr>
+      </w:pPr>
+      <w:r>
+        <w:rPr>
+          <w:rFonts w:ascii="Courier New" w:hAnsi="Courier New" w:cs="Courier New"/>
+          <w:sz w:val="20"/>
+        </w:rPr>
+        <w:t>1: first file is an initialization segment, 0 otherwise.</w:t>
+      </w:r>
+    </w:p>
+    <w:p>
+      <w:pPr>
+        <w:rPr>
+          <w:rFonts w:ascii="Courier New" w:hAnsi="Courier New" w:cs="Courier New"/>
+          <w:sz w:val="22"/>
+        </w:rPr>
+      </w:pPr>
+    </w:p>
+    <w:p>
+      <w:r>
+        <w:t>Typical usage would look like:</w:t>
+      </w:r>
+    </w:p>
+    <w:p/>
+    <w:p>
+      <w:pPr>
+        <w:rPr>
+          <w:rFonts w:ascii="Courier New" w:hAnsi="Courier New" w:cs="Courier New"/>
+          <w:sz w:val="20"/>
+        </w:rPr>
+      </w:pPr>
+      <w:r>
+        <w:rPr>
+          <w:rFonts w:ascii="Courier New" w:hAnsi="Courier New" w:cs="Courier New"/>
+          <w:sz w:val="20"/>
+        </w:rPr>
+        <w:t>Assemble 1 [initialization segment] [segment 1] [segment 2]... [</w:t>
+      </w:r>
+      <w:proofErr w:type="gramStart"/>
+      <w:r>
+        <w:rPr>
+          <w:rFonts w:ascii="Courier New" w:hAnsi="Courier New" w:cs="Courier New"/>
+          <w:sz w:val="20"/>
+        </w:rPr>
+        <w:t>last</w:t>
+      </w:r>
+      <w:proofErr w:type="gramEnd"/>
+      <w:r>
+        <w:rPr>
+          <w:rFonts w:ascii="Courier New" w:hAnsi="Courier New" w:cs="Courier New"/>
+          <w:sz w:val="20"/>
+        </w:rPr>
+        <w:t xml:space="preserve"> segment]</w:t>
+      </w:r>
+    </w:p>
+    <w:p/>
+    <w:p>
+      <w:proofErr w:type="gramStart"/>
+      <w:r>
+        <w:t>or</w:t>
       </w:r>
       <w:proofErr w:type="gramEnd"/>
     </w:p>
+    <w:p/>
     <w:p>
       <w:pPr>
-        <w:jc w:val="left"/>
-        <w:rPr>
-          <w:rFonts w:ascii="Courier New" w:hAnsi="Courier New" w:cs="Courier New"/>
-          <w:sz w:val="20"/>
-        </w:rPr>
-      </w:pPr>
-      <w:r>
-        <w:rPr>
-          <w:rFonts w:ascii="Courier New" w:hAnsi="Courier New" w:cs="Courier New"/>
-          <w:sz w:val="20"/>
-        </w:rPr>
-        <w:t>1: first file is an initialization segment, 0 otherwise.</w:t>
+        <w:rPr>
+          <w:rFonts w:ascii="Courier New" w:hAnsi="Courier New" w:cs="Courier New"/>
+          <w:sz w:val="20"/>
+        </w:rPr>
+      </w:pPr>
+      <w:r>
+        <w:rPr>
+          <w:rFonts w:ascii="Courier New" w:hAnsi="Courier New" w:cs="Courier New"/>
+          <w:sz w:val="20"/>
+        </w:rPr>
+        <w:t>Assemble 0 [segment 1] [segment 2]... [</w:t>
+      </w:r>
+      <w:proofErr w:type="gramStart"/>
+      <w:r>
+        <w:rPr>
+          <w:rFonts w:ascii="Courier New" w:hAnsi="Courier New" w:cs="Courier New"/>
+          <w:sz w:val="20"/>
+        </w:rPr>
+        <w:t>last</w:t>
+      </w:r>
+      <w:proofErr w:type="gramEnd"/>
+      <w:r>
+        <w:rPr>
+          <w:rFonts w:ascii="Courier New" w:hAnsi="Courier New" w:cs="Courier New"/>
+          <w:sz w:val="20"/>
+        </w:rPr>
+        <w:t xml:space="preserve"> segment]</w:t>
       </w:r>
     </w:p>
+    <w:p/>
     <w:p>
-      <w:pPr>
-        <w:rPr>
-          <w:rFonts w:ascii="Courier New" w:hAnsi="Courier New" w:cs="Courier New"/>
-          <w:sz w:val="22"/>
-        </w:rPr>
-      </w:pPr>
-    </w:p>
-    <w:p>
+      <w:proofErr w:type="gramStart"/>
+      <w:r>
+        <w:t>depending</w:t>
+      </w:r>
+      <w:proofErr w:type="gramEnd"/>
+      <w:r>
+        <w:t xml:space="preserve"> </w:t>
+      </w:r>
+      <w:r>
+        <w:t>whether</w:t>
+      </w:r>
+      <w:r>
+        <w:t xml:space="preserve"> or not an initialization segment is provided. The entries in square brackets are the names of the respective segments. To ease this, place all the segment</w:t>
+      </w:r>
+      <w:bookmarkStart w:id="0" w:name="_GoBack"/>
+      <w:bookmarkEnd w:id="0"/>
+      <w:r>
+        <w:t xml:space="preserve">s in the </w:t>
+      </w:r>
+      <w:r>
+        <w:t>same</w:t>
+      </w:r>
+      <w:r>
+        <w:t xml:space="preserve"> folder</w:t>
+      </w:r>
+      <w:r>
+        <w:t xml:space="preserve"> as the script itself</w:t>
+      </w:r>
+      <w:r>
+        <w:t xml:space="preserve">. </w:t>
+      </w:r>
       <w:r>
         <w:t xml:space="preserve">This script generates an assembled file “tempMerged.mp4” and a corresponding segment information file “segmentSizeInfoFile.txt”. The former file will be the </w:t>
       </w:r>
@@ -2656,7 +2795,6 @@
   <w:style w:type="character" w:default="1" w:styleId="DefaultParagraphFont">
     <w:name w:val="Default Paragraph Font"/>
     <w:uiPriority w:val="1"/>
-    <w:semiHidden/>
     <w:unhideWhenUsed/>
   </w:style>
   <w:style w:type="table" w:default="1" w:styleId="TableNormal">

</xml_diff>

<commit_message>
Some update to doc.
</commit_message>
<xml_diff>
--- a/conformance/SegmentValidator/public/Readme.docx
+++ b/conformance/SegmentValidator/public/Readme.docx
@@ -6,18 +6,15 @@
       <w:pPr>
         <w:pStyle w:val="Heading1"/>
       </w:pPr>
+      <w:bookmarkStart w:id="0" w:name="_GoBack"/>
+      <w:bookmarkEnd w:id="0"/>
       <w:r>
         <w:t>Compilation:</w:t>
       </w:r>
     </w:p>
     <w:p>
-      <w:proofErr w:type="gramStart"/>
-      <w:r>
-        <w:t>g</w:t>
-      </w:r>
-      <w:proofErr w:type="gramEnd"/>
-      <w:r>
-        <w:t>++: run make in ./</w:t>
+      <w:r>
+        <w:t>g++: run make in ./</w:t>
       </w:r>
       <w:proofErr w:type="spellStart"/>
       <w:r>
@@ -1314,7 +1311,13 @@
     </w:p>
     <w:p>
       <w:r>
-        <w:t>Output and errors (if any) will be printed on console.</w:t>
+        <w:t xml:space="preserve">Output and errors (if any) will be printed on </w:t>
+      </w:r>
+      <w:r>
+        <w:t xml:space="preserve">the </w:t>
+      </w:r>
+      <w:r>
+        <w:t>console.</w:t>
       </w:r>
     </w:p>
     <w:p/>
@@ -1429,23 +1432,7 @@
           <w:rFonts w:ascii="Courier New" w:hAnsi="Courier New" w:cs="Courier New"/>
           <w:sz w:val="20"/>
         </w:rPr>
-        <w:t>[segment 1] [segment 2]... [</w:t>
-      </w:r>
-      <w:proofErr w:type="gramStart"/>
-      <w:r>
-        <w:rPr>
-          <w:rFonts w:ascii="Courier New" w:hAnsi="Courier New" w:cs="Courier New"/>
-          <w:sz w:val="20"/>
-        </w:rPr>
-        <w:t>last</w:t>
-      </w:r>
-      <w:proofErr w:type="gramEnd"/>
-      <w:r>
-        <w:rPr>
-          <w:rFonts w:ascii="Courier New" w:hAnsi="Courier New" w:cs="Courier New"/>
-          <w:sz w:val="20"/>
-        </w:rPr>
-        <w:t xml:space="preserve"> segment]</w:t>
+        <w:t>[segment 1] [segment 2]... [last segment]</w:t>
       </w:r>
     </w:p>
     <w:p>
@@ -1490,74 +1477,35 @@
           <w:rFonts w:ascii="Courier New" w:hAnsi="Courier New" w:cs="Courier New"/>
           <w:sz w:val="20"/>
         </w:rPr>
-        <w:t>Assemble 1 [initialization segment] [segment 1] [segment 2]... [</w:t>
-      </w:r>
-      <w:proofErr w:type="gramStart"/>
-      <w:r>
+        <w:t>Assemble 1 [initialization segment] [segment 1] [segment 2]... [last segment]</w:t>
+      </w:r>
+    </w:p>
+    <w:p/>
+    <w:p>
+      <w:r>
+        <w:t>or</w:t>
+      </w:r>
+    </w:p>
+    <w:p/>
+    <w:p>
+      <w:pPr>
         <w:rPr>
           <w:rFonts w:ascii="Courier New" w:hAnsi="Courier New" w:cs="Courier New"/>
           <w:sz w:val="20"/>
         </w:rPr>
-        <w:t>last</w:t>
-      </w:r>
-      <w:proofErr w:type="gramEnd"/>
+      </w:pPr>
       <w:r>
         <w:rPr>
           <w:rFonts w:ascii="Courier New" w:hAnsi="Courier New" w:cs="Courier New"/>
           <w:sz w:val="20"/>
         </w:rPr>
-        <w:t xml:space="preserve"> segment]</w:t>
+        <w:t>Assemble 0 [segment 1] [segment 2]... [last segment]</w:t>
       </w:r>
     </w:p>
     <w:p/>
     <w:p>
-      <w:proofErr w:type="gramStart"/>
-      <w:r>
-        <w:t>or</w:t>
-      </w:r>
-      <w:proofErr w:type="gramEnd"/>
-    </w:p>
-    <w:p/>
-    <w:p>
-      <w:pPr>
-        <w:rPr>
-          <w:rFonts w:ascii="Courier New" w:hAnsi="Courier New" w:cs="Courier New"/>
-          <w:sz w:val="20"/>
-        </w:rPr>
-      </w:pPr>
-      <w:r>
-        <w:rPr>
-          <w:rFonts w:ascii="Courier New" w:hAnsi="Courier New" w:cs="Courier New"/>
-          <w:sz w:val="20"/>
-        </w:rPr>
-        <w:t>Assemble 0 [segment 1] [segment 2]... [</w:t>
-      </w:r>
-      <w:proofErr w:type="gramStart"/>
-      <w:r>
-        <w:rPr>
-          <w:rFonts w:ascii="Courier New" w:hAnsi="Courier New" w:cs="Courier New"/>
-          <w:sz w:val="20"/>
-        </w:rPr>
-        <w:t>last</w:t>
-      </w:r>
-      <w:proofErr w:type="gramEnd"/>
-      <w:r>
-        <w:rPr>
-          <w:rFonts w:ascii="Courier New" w:hAnsi="Courier New" w:cs="Courier New"/>
-          <w:sz w:val="20"/>
-        </w:rPr>
-        <w:t xml:space="preserve"> segment]</w:t>
-      </w:r>
-    </w:p>
-    <w:p/>
-    <w:p>
-      <w:proofErr w:type="gramStart"/>
-      <w:r>
-        <w:t>depending</w:t>
-      </w:r>
-      <w:proofErr w:type="gramEnd"/>
-      <w:r>
-        <w:t xml:space="preserve"> whether or not an initialization segment is provided. The entries in square brackets are the names of the respective segments. To ease this, place all the segments in the same folder as the script itself. </w:t>
+      <w:r>
+        <w:t xml:space="preserve">depending whether or not an initialization segment is provided. The entries in square brackets are the names of the respective segments. To ease this, place all the segments in the same folder as the script itself. </w:t>
       </w:r>
       <w:r>
         <w:t xml:space="preserve">This script generates an assembled file “tempMerged.mp4” and a corresponding segment information file “segmentSizeInfoFile.txt”. The former file will be the </w:t>
@@ -1675,8 +1623,6 @@
               </w:rPr>
               <w:t xml:space="preserve"> '\n' ' '</w:t>
             </w:r>
-            <w:bookmarkStart w:id="0" w:name="_GoBack"/>
-            <w:bookmarkEnd w:id="0"/>
           </w:p>
           <w:p>
             <w:r>
@@ -1705,16 +1651,7 @@
                 <w:sz w:val="18"/>
                 <w:szCs w:val="18"/>
               </w:rPr>
-              <w:t xml:space="preserve"> Segment 2. One can copy the relevant section of the output of the above command and use it to construct the command synt</w:t>
-            </w:r>
-            <w:r>
-              <w:rPr>
-                <w:rFonts w:ascii="Verdana" w:eastAsia="Times New Roman" w:hAnsi="Verdana"/>
-                <w:color w:val="000000"/>
-                <w:sz w:val="18"/>
-                <w:szCs w:val="18"/>
-              </w:rPr>
-              <w:t>ax for “Assemble” script above.</w:t>
+              <w:t xml:space="preserve"> Segment 2. One can copy the relevant section of the output of the above command and use it to construct the command syntax for “Assemble” script above.</w:t>
             </w:r>
           </w:p>
         </w:tc>

</xml_diff>